<commit_message>
added vercel file and added env in frontend
</commit_message>
<xml_diff>
--- a/EPLQ.docx
+++ b/EPLQ.docx
@@ -10,7 +10,7 @@
     <w:p>
       <w:r>
         <w:pict w14:anchorId="76E7201B">
-          <v:rect id="_x0000_i1097" style="width:0;height:.75pt" o:hralign="center" o:hrstd="t" o:hr="t" fillcolor="#a0a0a0" stroked="f"/>
+          <v:rect id="_x0000_i1025" style="width:0;height:.75pt" o:hralign="center" o:hrstd="t" o:hr="t" fillcolor="#a0a0a0" stroked="f"/>
         </w:pict>
       </w:r>
     </w:p>
@@ -59,7 +59,7 @@
     <w:p>
       <w:r>
         <w:pict w14:anchorId="1BC7965C">
-          <v:rect id="_x0000_i1098" style="width:0;height:.75pt" o:hralign="center" o:hrstd="t" o:hr="t" fillcolor="#a0a0a0" stroked="f"/>
+          <v:rect id="_x0000_i1026" style="width:0;height:.75pt" o:hralign="center" o:hrstd="t" o:hr="t" fillcolor="#a0a0a0" stroked="f"/>
         </w:pict>
       </w:r>
     </w:p>
@@ -70,11 +70,148 @@
           <w:bCs/>
         </w:rPr>
       </w:pPr>
-      <w:r>
+    </w:p>
+    <w:p>
+      <w:pPr>
         <w:rPr>
           <w:b/>
           <w:bCs/>
         </w:rPr>
+      </w:pPr>
+    </w:p>
+    <w:p>
+      <w:pPr>
+        <w:rPr>
+          <w:b/>
+          <w:bCs/>
+        </w:rPr>
+      </w:pPr>
+    </w:p>
+    <w:p>
+      <w:pPr>
+        <w:rPr>
+          <w:b/>
+          <w:bCs/>
+        </w:rPr>
+      </w:pPr>
+    </w:p>
+    <w:p>
+      <w:pPr>
+        <w:rPr>
+          <w:b/>
+          <w:bCs/>
+        </w:rPr>
+      </w:pPr>
+    </w:p>
+    <w:p>
+      <w:pPr>
+        <w:rPr>
+          <w:b/>
+          <w:bCs/>
+        </w:rPr>
+      </w:pPr>
+    </w:p>
+    <w:p>
+      <w:pPr>
+        <w:rPr>
+          <w:b/>
+          <w:bCs/>
+        </w:rPr>
+      </w:pPr>
+    </w:p>
+    <w:p>
+      <w:pPr>
+        <w:rPr>
+          <w:b/>
+          <w:bCs/>
+        </w:rPr>
+      </w:pPr>
+    </w:p>
+    <w:p>
+      <w:pPr>
+        <w:rPr>
+          <w:b/>
+          <w:bCs/>
+        </w:rPr>
+      </w:pPr>
+    </w:p>
+    <w:p>
+      <w:pPr>
+        <w:rPr>
+          <w:b/>
+          <w:bCs/>
+        </w:rPr>
+      </w:pPr>
+    </w:p>
+    <w:p>
+      <w:pPr>
+        <w:rPr>
+          <w:b/>
+          <w:bCs/>
+        </w:rPr>
+      </w:pPr>
+    </w:p>
+    <w:p>
+      <w:pPr>
+        <w:rPr>
+          <w:b/>
+          <w:bCs/>
+        </w:rPr>
+      </w:pPr>
+    </w:p>
+    <w:p>
+      <w:pPr>
+        <w:rPr>
+          <w:b/>
+          <w:bCs/>
+        </w:rPr>
+      </w:pPr>
+    </w:p>
+    <w:p>
+      <w:pPr>
+        <w:rPr>
+          <w:b/>
+          <w:bCs/>
+        </w:rPr>
+      </w:pPr>
+    </w:p>
+    <w:p>
+      <w:pPr>
+        <w:rPr>
+          <w:b/>
+          <w:bCs/>
+        </w:rPr>
+      </w:pPr>
+    </w:p>
+    <w:p>
+      <w:pPr>
+        <w:rPr>
+          <w:b/>
+          <w:bCs/>
+        </w:rPr>
+      </w:pPr>
+    </w:p>
+    <w:p>
+      <w:pPr>
+        <w:rPr>
+          <w:b/>
+          <w:bCs/>
+        </w:rPr>
+      </w:pPr>
+    </w:p>
+    <w:p>
+      <w:pPr>
+        <w:rPr>
+          <w:b/>
+          <w:bCs/>
+        </w:rPr>
+      </w:pPr>
+      <w:r>
+        <w:rPr>
+          <w:b/>
+          <w:bCs/>
+        </w:rPr>
+        <w:lastRenderedPageBreak/>
         <w:t>2. System Overview</w:t>
       </w:r>
     </w:p>
@@ -121,8 +258,69 @@
         <w:t>, Encryption Utils</w:t>
       </w:r>
     </w:p>
-    <w:p>
-      <w:r>
+    <w:p/>
+    <w:p>
+      <w:r>
+        <w:rPr>
+          <w:noProof/>
+        </w:rPr>
+        <w:drawing>
+          <wp:inline distT="0" distB="0" distL="0" distR="0" wp14:anchorId="78041AB4" wp14:editId="39961C6B">
+            <wp:extent cx="5727700" cy="5727700"/>
+            <wp:effectExtent l="0" t="0" r="6350" b="6350"/>
+            <wp:docPr id="1984386885" name="Picture 1"/>
+            <wp:cNvGraphicFramePr>
+              <a:graphicFrameLocks xmlns:a="http://schemas.openxmlformats.org/drawingml/2006/main" noChangeAspect="1"/>
+            </wp:cNvGraphicFramePr>
+            <a:graphic xmlns:a="http://schemas.openxmlformats.org/drawingml/2006/main">
+              <a:graphicData uri="http://schemas.openxmlformats.org/drawingml/2006/picture">
+                <pic:pic xmlns:pic="http://schemas.openxmlformats.org/drawingml/2006/picture">
+                  <pic:nvPicPr>
+                    <pic:cNvPr id="0" name="Picture 13"/>
+                    <pic:cNvPicPr>
+                      <a:picLocks noChangeAspect="1" noChangeArrowheads="1"/>
+                    </pic:cNvPicPr>
+                  </pic:nvPicPr>
+                  <pic:blipFill>
+                    <a:blip r:embed="rId5">
+                      <a:extLst>
+                        <a:ext uri="{28A0092B-C50C-407E-A947-70E740481C1C}">
+                          <a14:useLocalDpi xmlns:a14="http://schemas.microsoft.com/office/drawing/2010/main" val="0"/>
+                        </a:ext>
+                      </a:extLst>
+                    </a:blip>
+                    <a:srcRect/>
+                    <a:stretch>
+                      <a:fillRect/>
+                    </a:stretch>
+                  </pic:blipFill>
+                  <pic:spPr bwMode="auto">
+                    <a:xfrm>
+                      <a:off x="0" y="0"/>
+                      <a:ext cx="5727700" cy="5727700"/>
+                    </a:xfrm>
+                    <a:prstGeom prst="rect">
+                      <a:avLst/>
+                    </a:prstGeom>
+                    <a:noFill/>
+                    <a:ln>
+                      <a:noFill/>
+                    </a:ln>
+                  </pic:spPr>
+                </pic:pic>
+              </a:graphicData>
+            </a:graphic>
+          </wp:inline>
+        </w:drawing>
+      </w:r>
+    </w:p>
+    <w:p/>
+    <w:p/>
+    <w:p/>
+    <w:p/>
+    <w:p>
+      <w:r>
+        <w:lastRenderedPageBreak/>
         <w:t>2.2. Key Components</w:t>
       </w:r>
     </w:p>
@@ -181,9 +379,33 @@
     <w:p>
       <w:r>
         <w:pict w14:anchorId="52E00649">
-          <v:rect id="_x0000_i1099" style="width:0;height:.75pt" o:hralign="center" o:hrstd="t" o:hr="t" fillcolor="#a0a0a0" stroked="f"/>
+          <v:rect id="_x0000_i1027" style="width:0;height:.75pt" o:hralign="center" o:hrstd="t" o:hr="t" fillcolor="#a0a0a0" stroked="f"/>
         </w:pict>
       </w:r>
+    </w:p>
+    <w:p>
+      <w:pPr>
+        <w:rPr>
+          <w:b/>
+          <w:bCs/>
+        </w:rPr>
+      </w:pPr>
+    </w:p>
+    <w:p>
+      <w:pPr>
+        <w:rPr>
+          <w:b/>
+          <w:bCs/>
+        </w:rPr>
+      </w:pPr>
+    </w:p>
+    <w:p>
+      <w:pPr>
+        <w:rPr>
+          <w:b/>
+          <w:bCs/>
+        </w:rPr>
+      </w:pPr>
     </w:p>
     <w:p>
       <w:pPr>
@@ -270,7 +492,6 @@
     </w:p>
     <w:p>
       <w:r>
-        <w:lastRenderedPageBreak/>
         <w:t>3.2. Admin Features</w:t>
       </w:r>
     </w:p>
@@ -321,7 +542,7 @@
     <w:p>
       <w:r>
         <w:pict w14:anchorId="775E0791">
-          <v:rect id="_x0000_i1100" style="width:0;height:.75pt" o:hralign="center" o:hrstd="t" o:hr="t" fillcolor="#a0a0a0" stroked="f"/>
+          <v:rect id="_x0000_i1028" style="width:0;height:.75pt" o:hralign="center" o:hrstd="t" o:hr="t" fillcolor="#a0a0a0" stroked="f"/>
         </w:pict>
       </w:r>
     </w:p>
@@ -421,6 +642,7 @@
     </w:p>
     <w:p>
       <w:r>
+        <w:lastRenderedPageBreak/>
         <w:t xml:space="preserve">4.3. </w:t>
       </w:r>
       <w:proofErr w:type="spellStart"/>
@@ -527,7 +749,7 @@
     <w:p>
       <w:r>
         <w:pict w14:anchorId="6D5538D7">
-          <v:rect id="_x0000_i1101" style="width:0;height:.75pt" o:hralign="center" o:hrstd="t" o:hr="t" fillcolor="#a0a0a0" stroked="f"/>
+          <v:rect id="_x0000_i1029" style="width:0;height:.75pt" o:hralign="center" o:hrstd="t" o:hr="t" fillcolor="#a0a0a0" stroked="f"/>
         </w:pict>
       </w:r>
     </w:p>
@@ -635,7 +857,6 @@
     </w:p>
     <w:p>
       <w:r>
-        <w:lastRenderedPageBreak/>
         <w:t>5.2. POI Endpoints</w:t>
       </w:r>
     </w:p>
@@ -765,7 +986,7 @@
     <w:p>
       <w:r>
         <w:pict w14:anchorId="797270FC">
-          <v:rect id="_x0000_i1102" style="width:0;height:.75pt" o:hralign="center" o:hrstd="t" o:hr="t" fillcolor="#a0a0a0" stroked="f"/>
+          <v:rect id="_x0000_i1030" style="width:0;height:.75pt" o:hralign="center" o:hrstd="t" o:hr="t" fillcolor="#a0a0a0" stroked="f"/>
         </w:pict>
       </w:r>
     </w:p>
@@ -786,6 +1007,7 @@
     </w:p>
     <w:p>
       <w:r>
+        <w:lastRenderedPageBreak/>
         <w:t>6.1. Admin</w:t>
       </w:r>
     </w:p>
@@ -887,7 +1109,7 @@
     <w:p>
       <w:r>
         <w:pict w14:anchorId="36656E81">
-          <v:rect id="_x0000_i1103" style="width:0;height:.75pt" o:hralign="center" o:hrstd="t" o:hr="t" fillcolor="#a0a0a0" stroked="f"/>
+          <v:rect id="_x0000_i1031" style="width:0;height:.75pt" o:hralign="center" o:hrstd="t" o:hr="t" fillcolor="#a0a0a0" stroked="f"/>
         </w:pict>
       </w:r>
     </w:p>
@@ -978,7 +1200,6 @@
         </w:numPr>
       </w:pPr>
       <w:r>
-        <w:lastRenderedPageBreak/>
         <w:t>Input validation &amp; sanitization</w:t>
       </w:r>
     </w:p>
@@ -996,7 +1217,7 @@
     <w:p>
       <w:r>
         <w:pict w14:anchorId="6C4D278C">
-          <v:rect id="_x0000_i1104" style="width:0;height:.75pt" o:hralign="center" o:hrstd="t" o:hr="t" fillcolor="#a0a0a0" stroked="f"/>
+          <v:rect id="_x0000_i1032" style="width:0;height:.75pt" o:hralign="center" o:hrstd="t" o:hr="t" fillcolor="#a0a0a0" stroked="f"/>
         </w:pict>
       </w:r>
     </w:p>
@@ -1106,7 +1327,7 @@
     <w:p>
       <w:r>
         <w:pict w14:anchorId="66F31A25">
-          <v:rect id="_x0000_i1105" style="width:0;height:.75pt" o:hralign="center" o:hrstd="t" o:hr="t" fillcolor="#a0a0a0" stroked="f"/>
+          <v:rect id="_x0000_i1033" style="width:0;height:.75pt" o:hralign="center" o:hrstd="t" o:hr="t" fillcolor="#a0a0a0" stroked="f"/>
         </w:pict>
       </w:r>
     </w:p>
@@ -1122,6 +1343,7 @@
           <w:b/>
           <w:bCs/>
         </w:rPr>
+        <w:lastRenderedPageBreak/>
         <w:t>9. Testing</w:t>
       </w:r>
     </w:p>
@@ -1165,7 +1387,7 @@
     <w:p>
       <w:r>
         <w:pict w14:anchorId="173EFA0D">
-          <v:rect id="_x0000_i1106" style="width:0;height:.75pt" o:hralign="center" o:hrstd="t" o:hr="t" fillcolor="#a0a0a0" stroked="f"/>
+          <v:rect id="_x0000_i1034" style="width:0;height:.75pt" o:hralign="center" o:hrstd="t" o:hr="t" fillcolor="#a0a0a0" stroked="f"/>
         </w:pict>
       </w:r>
     </w:p>
@@ -1242,7 +1464,7 @@
     <w:p>
       <w:r>
         <w:pict w14:anchorId="660B7AD2">
-          <v:rect id="_x0000_i1107" style="width:0;height:.75pt" o:hralign="center" o:hrstd="t" o:hr="t" fillcolor="#a0a0a0" stroked="f"/>
+          <v:rect id="_x0000_i1035" style="width:0;height:.75pt" o:hralign="center" o:hrstd="t" o:hr="t" fillcolor="#a0a0a0" stroked="f"/>
         </w:pict>
       </w:r>
     </w:p>
@@ -1301,9 +1523,8 @@
     </w:p>
     <w:p>
       <w:r>
-        <w:lastRenderedPageBreak/>
         <w:pict w14:anchorId="6173A9AC">
-          <v:rect id="_x0000_i1108" style="width:0;height:.75pt" o:hralign="center" o:hrstd="t" o:hr="t" fillcolor="#a0a0a0" stroked="f"/>
+          <v:rect id="_x0000_i1036" style="width:0;height:.75pt" o:hralign="center" o:hrstd="t" o:hr="t" fillcolor="#a0a0a0" stroked="f"/>
         </w:pict>
       </w:r>
     </w:p>
@@ -4834,6 +5055,7 @@
   <w:style w:type="character" w:default="1" w:styleId="DefaultParagraphFont">
     <w:name w:val="Default Paragraph Font"/>
     <w:uiPriority w:val="1"/>
+    <w:semiHidden/>
     <w:unhideWhenUsed/>
   </w:style>
   <w:style w:type="table" w:default="1" w:styleId="TableNormal">

</xml_diff>